<commit_message>
Moved files into development folder
</commit_message>
<xml_diff>
--- a/full_release_v1/Second-Prototype-Stripboard-Layout.docx
+++ b/full_release_v1/Second-Prototype-Stripboard-Layout.docx
@@ -135,14 +135,12 @@
                 <w:b/>
               </w:rPr>
             </w:pPr>
-            <w:proofErr w:type="spellStart"/>
             <w:r>
               <w:rPr>
                 <w:b/>
               </w:rPr>
               <w:t>Gnd</w:t>
             </w:r>
-            <w:proofErr w:type="spellEnd"/>
           </w:p>
         </w:tc>
         <w:tc>
@@ -343,11 +341,9 @@
             <w:shd w:val="clear" w:color="auto" w:fill="C00000"/>
           </w:tcPr>
           <w:p>
-            <w:proofErr w:type="spellStart"/>
             <w:r>
               <w:t>Swi</w:t>
             </w:r>
-            <w:proofErr w:type="spellEnd"/>
           </w:p>
         </w:tc>
         <w:tc>
@@ -438,13 +434,8 @@
             <w:tcW w:w="907" w:type="dxa"/>
           </w:tcPr>
           <w:p>
-            <w:proofErr w:type="spellStart"/>
-            <w:r>
-              <w:t>Wir</w:t>
-            </w:r>
-            <w:proofErr w:type="spellEnd"/>
-            <w:r>
-              <w:t xml:space="preserve"> 16</w:t>
+            <w:r>
+              <w:t>Wir 16</w:t>
             </w:r>
           </w:p>
         </w:tc>
@@ -523,11 +514,9 @@
             <w:shd w:val="clear" w:color="auto" w:fill="C00000"/>
           </w:tcPr>
           <w:p>
-            <w:proofErr w:type="spellStart"/>
             <w:r>
               <w:t>Swi</w:t>
             </w:r>
-            <w:proofErr w:type="spellEnd"/>
           </w:p>
         </w:tc>
         <w:tc>
@@ -577,13 +566,8 @@
             <w:tcW w:w="907" w:type="dxa"/>
           </w:tcPr>
           <w:p>
-            <w:proofErr w:type="spellStart"/>
-            <w:r>
-              <w:t>Wir</w:t>
-            </w:r>
-            <w:proofErr w:type="spellEnd"/>
-            <w:r>
-              <w:t xml:space="preserve"> 14</w:t>
+            <w:r>
+              <w:t>Wir 14</w:t>
             </w:r>
           </w:p>
         </w:tc>
@@ -815,13 +799,8 @@
             <w:shd w:val="clear" w:color="auto" w:fill="auto"/>
           </w:tcPr>
           <w:p>
-            <w:proofErr w:type="spellStart"/>
-            <w:r>
-              <w:t>Wir</w:t>
-            </w:r>
-            <w:proofErr w:type="spellEnd"/>
-            <w:r>
-              <w:t xml:space="preserve"> 14</w:t>
+            <w:r>
+              <w:t>Wir 14</w:t>
             </w:r>
           </w:p>
         </w:tc>
@@ -907,48 +886,38 @@
             <w:tcW w:w="907" w:type="dxa"/>
           </w:tcPr>
           <w:p>
-            <w:proofErr w:type="spellStart"/>
-            <w:r>
-              <w:t>Wir</w:t>
-            </w:r>
-            <w:proofErr w:type="spellEnd"/>
-            <w:r>
-              <w:t xml:space="preserve"> 15</w:t>
-            </w:r>
-          </w:p>
-        </w:tc>
-        <w:tc>
-          <w:tcPr>
-            <w:tcW w:w="283" w:type="dxa"/>
-          </w:tcPr>
-          <w:p/>
-        </w:tc>
-        <w:tc>
-          <w:tcPr>
-            <w:tcW w:w="283" w:type="dxa"/>
-          </w:tcPr>
-          <w:p/>
-        </w:tc>
-        <w:tc>
-          <w:tcPr>
-            <w:tcW w:w="283" w:type="dxa"/>
-            <w:shd w:val="clear" w:color="auto" w:fill="auto"/>
-          </w:tcPr>
-          <w:p/>
-        </w:tc>
-        <w:tc>
-          <w:tcPr>
-            <w:tcW w:w="907" w:type="dxa"/>
-            <w:shd w:val="clear" w:color="auto" w:fill="auto"/>
-          </w:tcPr>
-          <w:p>
-            <w:proofErr w:type="spellStart"/>
-            <w:r>
-              <w:t>Wir</w:t>
-            </w:r>
-            <w:proofErr w:type="spellEnd"/>
-            <w:r>
-              <w:t xml:space="preserve"> 15</w:t>
+            <w:r>
+              <w:t>Wir 15</w:t>
+            </w:r>
+          </w:p>
+        </w:tc>
+        <w:tc>
+          <w:tcPr>
+            <w:tcW w:w="283" w:type="dxa"/>
+          </w:tcPr>
+          <w:p/>
+        </w:tc>
+        <w:tc>
+          <w:tcPr>
+            <w:tcW w:w="283" w:type="dxa"/>
+          </w:tcPr>
+          <w:p/>
+        </w:tc>
+        <w:tc>
+          <w:tcPr>
+            <w:tcW w:w="283" w:type="dxa"/>
+            <w:shd w:val="clear" w:color="auto" w:fill="auto"/>
+          </w:tcPr>
+          <w:p/>
+        </w:tc>
+        <w:tc>
+          <w:tcPr>
+            <w:tcW w:w="907" w:type="dxa"/>
+            <w:shd w:val="clear" w:color="auto" w:fill="auto"/>
+          </w:tcPr>
+          <w:p>
+            <w:r>
+              <w:t>Wir 15</w:t>
             </w:r>
           </w:p>
         </w:tc>
@@ -1017,13 +986,8 @@
             <w:tcW w:w="907" w:type="dxa"/>
           </w:tcPr>
           <w:p>
-            <w:proofErr w:type="spellStart"/>
-            <w:r>
-              <w:t>Wir</w:t>
-            </w:r>
-            <w:proofErr w:type="spellEnd"/>
-            <w:r>
-              <w:t xml:space="preserve"> 1</w:t>
+            <w:r>
+              <w:t>Wir 1</w:t>
             </w:r>
             <w:r>
               <w:t>9</w:t>
@@ -1060,13 +1024,8 @@
             <w:tcW w:w="907" w:type="dxa"/>
           </w:tcPr>
           <w:p>
-            <w:proofErr w:type="spellStart"/>
-            <w:r>
-              <w:t>Wir</w:t>
-            </w:r>
-            <w:proofErr w:type="spellEnd"/>
-            <w:r>
-              <w:t xml:space="preserve"> 1</w:t>
+            <w:r>
+              <w:t>Wir 1</w:t>
             </w:r>
             <w:r>
               <w:t>9</w:t>
@@ -1290,13 +1249,8 @@
             <w:shd w:val="clear" w:color="auto" w:fill="auto"/>
           </w:tcPr>
           <w:p>
-            <w:proofErr w:type="spellStart"/>
-            <w:r>
-              <w:t>Wir</w:t>
-            </w:r>
-            <w:proofErr w:type="spellEnd"/>
-            <w:r>
-              <w:t xml:space="preserve"> 5</w:t>
+            <w:r>
+              <w:t>Wir 5</w:t>
             </w:r>
           </w:p>
         </w:tc>
@@ -1317,11 +1271,9 @@
             <w:shd w:val="clear" w:color="auto" w:fill="7030A0"/>
           </w:tcPr>
           <w:p>
-            <w:proofErr w:type="spellStart"/>
             <w:r>
               <w:t>Swi</w:t>
             </w:r>
-            <w:proofErr w:type="spellEnd"/>
           </w:p>
         </w:tc>
         <w:tc>
@@ -1344,11 +1296,9 @@
             <w:shd w:val="clear" w:color="auto" w:fill="7030A0"/>
           </w:tcPr>
           <w:p>
-            <w:proofErr w:type="spellStart"/>
             <w:r>
               <w:t>Swi</w:t>
             </w:r>
-            <w:proofErr w:type="spellEnd"/>
           </w:p>
         </w:tc>
         <w:tc>
@@ -1369,13 +1319,8 @@
             <w:tcW w:w="907" w:type="dxa"/>
           </w:tcPr>
           <w:p>
-            <w:proofErr w:type="spellStart"/>
-            <w:r>
-              <w:t>Wir</w:t>
-            </w:r>
-            <w:proofErr w:type="spellEnd"/>
-            <w:r>
-              <w:t xml:space="preserve"> </w:t>
+            <w:r>
+              <w:t xml:space="preserve">Wir </w:t>
             </w:r>
             <w:r>
               <w:t>21</w:t>
@@ -1570,48 +1515,38 @@
             <w:tcW w:w="907" w:type="dxa"/>
           </w:tcPr>
           <w:p>
-            <w:proofErr w:type="spellStart"/>
-            <w:r>
-              <w:t>Wir</w:t>
-            </w:r>
-            <w:proofErr w:type="spellEnd"/>
-            <w:r>
-              <w:t xml:space="preserve"> 3</w:t>
-            </w:r>
-          </w:p>
-        </w:tc>
-        <w:tc>
-          <w:tcPr>
-            <w:tcW w:w="283" w:type="dxa"/>
-          </w:tcPr>
-          <w:p/>
-        </w:tc>
-        <w:tc>
-          <w:tcPr>
-            <w:tcW w:w="283" w:type="dxa"/>
-          </w:tcPr>
-          <w:p/>
-        </w:tc>
-        <w:tc>
-          <w:tcPr>
-            <w:tcW w:w="283" w:type="dxa"/>
-            <w:shd w:val="clear" w:color="auto" w:fill="auto"/>
-          </w:tcPr>
-          <w:p/>
-        </w:tc>
-        <w:tc>
-          <w:tcPr>
-            <w:tcW w:w="907" w:type="dxa"/>
-            <w:shd w:val="clear" w:color="auto" w:fill="auto"/>
-          </w:tcPr>
-          <w:p>
-            <w:proofErr w:type="spellStart"/>
-            <w:r>
-              <w:t>Wir</w:t>
-            </w:r>
-            <w:proofErr w:type="spellEnd"/>
-            <w:r>
-              <w:t xml:space="preserve"> 3</w:t>
+            <w:r>
+              <w:t>Wir 3</w:t>
+            </w:r>
+          </w:p>
+        </w:tc>
+        <w:tc>
+          <w:tcPr>
+            <w:tcW w:w="283" w:type="dxa"/>
+          </w:tcPr>
+          <w:p/>
+        </w:tc>
+        <w:tc>
+          <w:tcPr>
+            <w:tcW w:w="283" w:type="dxa"/>
+          </w:tcPr>
+          <w:p/>
+        </w:tc>
+        <w:tc>
+          <w:tcPr>
+            <w:tcW w:w="283" w:type="dxa"/>
+            <w:shd w:val="clear" w:color="auto" w:fill="auto"/>
+          </w:tcPr>
+          <w:p/>
+        </w:tc>
+        <w:tc>
+          <w:tcPr>
+            <w:tcW w:w="907" w:type="dxa"/>
+            <w:shd w:val="clear" w:color="auto" w:fill="auto"/>
+          </w:tcPr>
+          <w:p>
+            <w:r>
+              <w:t>Wir 3</w:t>
             </w:r>
           </w:p>
         </w:tc>
@@ -1672,13 +1607,8 @@
             <w:tcW w:w="907" w:type="dxa"/>
           </w:tcPr>
           <w:p>
-            <w:proofErr w:type="spellStart"/>
-            <w:r>
-              <w:t>Wir</w:t>
-            </w:r>
-            <w:proofErr w:type="spellEnd"/>
-            <w:r>
-              <w:t xml:space="preserve"> </w:t>
+            <w:r>
+              <w:t xml:space="preserve">Wir </w:t>
             </w:r>
             <w:r>
               <w:t>20</w:t>
@@ -1716,13 +1646,8 @@
             <w:shd w:val="clear" w:color="auto" w:fill="auto"/>
           </w:tcPr>
           <w:p>
-            <w:proofErr w:type="spellStart"/>
-            <w:r>
-              <w:t>Wir</w:t>
-            </w:r>
-            <w:proofErr w:type="spellEnd"/>
-            <w:r>
-              <w:t xml:space="preserve"> </w:t>
+            <w:r>
+              <w:t xml:space="preserve">Wir </w:t>
             </w:r>
             <w:r>
               <w:t>20</w:t>
@@ -1761,13 +1686,8 @@
             <w:tcW w:w="907" w:type="dxa"/>
           </w:tcPr>
           <w:p>
-            <w:proofErr w:type="spellStart"/>
-            <w:r>
-              <w:t>Wir</w:t>
-            </w:r>
-            <w:proofErr w:type="spellEnd"/>
-            <w:r>
-              <w:t xml:space="preserve"> 16</w:t>
+            <w:r>
+              <w:t>Wir 16</w:t>
             </w:r>
           </w:p>
         </w:tc>
@@ -2127,11 +2047,9 @@
             <w:shd w:val="clear" w:color="auto" w:fill="auto"/>
           </w:tcPr>
           <w:p>
-            <w:proofErr w:type="spellStart"/>
             <w:r>
               <w:t>Wir</w:t>
             </w:r>
-            <w:proofErr w:type="spellEnd"/>
             <w:r>
               <w:t xml:space="preserve"> 5</w:t>
             </w:r>
@@ -2298,9 +2216,8 @@
             <w:tcW w:w="907" w:type="dxa"/>
           </w:tcPr>
           <w:p>
-            <w:r>
-              <w:t>x</w:t>
-            </w:r>
+            <w:bookmarkStart w:id="0" w:name="_GoBack"/>
+            <w:bookmarkEnd w:id="0"/>
           </w:p>
         </w:tc>
         <w:tc>
@@ -2436,13 +2353,8 @@
             <w:tcW w:w="907" w:type="dxa"/>
           </w:tcPr>
           <w:p>
-            <w:proofErr w:type="spellStart"/>
-            <w:r>
-              <w:t>Wir</w:t>
-            </w:r>
-            <w:proofErr w:type="spellEnd"/>
-            <w:r>
-              <w:t xml:space="preserve"> 21</w:t>
+            <w:r>
+              <w:t>Wir 21</w:t>
             </w:r>
           </w:p>
         </w:tc>
@@ -2586,8 +2498,6 @@
           </w:tcPr>
           <w:p/>
         </w:tc>
-        <w:bookmarkStart w:id="0" w:name="_GoBack"/>
-        <w:bookmarkEnd w:id="0"/>
       </w:tr>
       <w:tr>
         <w:trPr>
@@ -2658,13 +2568,8 @@
             <w:shd w:val="clear" w:color="auto" w:fill="auto"/>
           </w:tcPr>
           <w:p>
-            <w:proofErr w:type="spellStart"/>
-            <w:r>
-              <w:t>Wir</w:t>
-            </w:r>
-            <w:proofErr w:type="spellEnd"/>
-            <w:r>
-              <w:t xml:space="preserve"> 10</w:t>
+            <w:r>
+              <w:t>Wir 10</w:t>
             </w:r>
           </w:p>
         </w:tc>
@@ -2695,13 +2600,8 @@
             <w:shd w:val="clear" w:color="auto" w:fill="auto"/>
           </w:tcPr>
           <w:p>
-            <w:proofErr w:type="spellStart"/>
-            <w:r>
-              <w:t>Wir</w:t>
-            </w:r>
-            <w:proofErr w:type="spellEnd"/>
-            <w:r>
-              <w:t xml:space="preserve"> 10</w:t>
+            <w:r>
+              <w:t>Wir 10</w:t>
             </w:r>
           </w:p>
         </w:tc>
@@ -3113,13 +3013,8 @@
               <w:shd w:val="clear" w:color="auto" w:fill="FFC000"/>
             </w:pPr>
             <w:r>
-              <w:t xml:space="preserve">6V </w:t>
-            </w:r>
-            <w:proofErr w:type="spellStart"/>
-            <w:r>
-              <w:t>Regulato</w:t>
-            </w:r>
-            <w:proofErr w:type="spellEnd"/>
+              <w:t>6V Regulato</w:t>
+            </w:r>
           </w:p>
         </w:tc>
         <w:tc>

</xml_diff>